<commit_message>
add more detail from ECA methods
</commit_message>
<xml_diff>
--- a/Methods_Write_Up.docx
+++ b/Methods_Write_Up.docx
@@ -34,7 +34,7 @@
           <w:szCs w:val="20"/>
           <w14:ligatures w14:val="none"/>
         </w:rPr>
-        <w:t xml:space="preserve"> and left in a temperature controlled chamber with a breath easy membrane overnight</w:t>
+        <w:t xml:space="preserve"> and equilibrated overnight at 21°C</w:t>
       </w:r>
       <w:r>
         <w:rPr>
@@ -67,7 +67,51 @@
           <w:szCs w:val="20"/>
           <w14:ligatures w14:val="none"/>
         </w:rPr>
-        <w:t xml:space="preserve">amples were inundated water collected from groundwater wells (soil) or river water (sediment). </w:t>
+        <w:t xml:space="preserve">amples were inundated </w:t>
+      </w:r>
+      <w:r>
+        <w:rPr>
+          <w:rFonts w:ascii="Arial" w:eastAsia="Times New Roman" w:hAnsi="Arial" w:cs="Arial"/>
+          <w:color w:val="000000"/>
+          <w:kern w:val="0"/>
+          <w:sz w:val="20"/>
+          <w:szCs w:val="20"/>
+          <w14:ligatures w14:val="none"/>
+        </w:rPr>
+        <w:t>with ground</w:t>
+      </w:r>
+      <w:r>
+        <w:rPr>
+          <w:rFonts w:ascii="Arial" w:eastAsia="Times New Roman" w:hAnsi="Arial" w:cs="Arial"/>
+          <w:color w:val="000000"/>
+          <w:kern w:val="0"/>
+          <w:sz w:val="20"/>
+          <w:szCs w:val="20"/>
+          <w14:ligatures w14:val="none"/>
+        </w:rPr>
+        <w:t>water</w:t>
+      </w:r>
+      <w:r>
+        <w:rPr>
+          <w:rFonts w:ascii="Arial" w:eastAsia="Times New Roman" w:hAnsi="Arial" w:cs="Arial"/>
+          <w:color w:val="000000"/>
+          <w:kern w:val="0"/>
+          <w:sz w:val="20"/>
+          <w:szCs w:val="20"/>
+          <w14:ligatures w14:val="none"/>
+        </w:rPr>
+        <w:t xml:space="preserve"> (soils) or river water (sediments)</w:t>
+      </w:r>
+      <w:r>
+        <w:rPr>
+          <w:rFonts w:ascii="Arial" w:eastAsia="Times New Roman" w:hAnsi="Arial" w:cs="Arial"/>
+          <w:color w:val="000000"/>
+          <w:kern w:val="0"/>
+          <w:sz w:val="20"/>
+          <w:szCs w:val="20"/>
+          <w14:ligatures w14:val="none"/>
+        </w:rPr>
+        <w:t xml:space="preserve"> </w:t>
       </w:r>
       <w:r>
         <w:rPr>
@@ -89,18 +133,64 @@
           <w:szCs w:val="20"/>
           <w14:ligatures w14:val="none"/>
         </w:rPr>
-        <w:t xml:space="preserve"> capped with a modified tube cap and optode disk</w:t>
-      </w:r>
-      <w:r>
-        <w:rPr>
-          <w:rFonts w:ascii="Arial" w:eastAsia="Times New Roman" w:hAnsi="Arial" w:cs="Arial"/>
-          <w:color w:val="000000"/>
-          <w:kern w:val="0"/>
-          <w:sz w:val="20"/>
-          <w:szCs w:val="20"/>
-          <w14:ligatures w14:val="none"/>
-        </w:rPr>
-        <w:t>s that are coated with an oxygen sensitive dye</w:t>
+        <w:t xml:space="preserve"> </w:t>
+      </w:r>
+      <w:r>
+        <w:rPr>
+          <w:rFonts w:ascii="Arial" w:eastAsia="Times New Roman" w:hAnsi="Arial" w:cs="Arial"/>
+          <w:color w:val="000000"/>
+          <w:kern w:val="0"/>
+          <w:sz w:val="20"/>
+          <w:szCs w:val="20"/>
+          <w14:ligatures w14:val="none"/>
+        </w:rPr>
+        <w:t>sealed</w:t>
+      </w:r>
+      <w:r>
+        <w:rPr>
+          <w:rFonts w:ascii="Arial" w:eastAsia="Times New Roman" w:hAnsi="Arial" w:cs="Arial"/>
+          <w:color w:val="000000"/>
+          <w:kern w:val="0"/>
+          <w:sz w:val="20"/>
+          <w:szCs w:val="20"/>
+          <w14:ligatures w14:val="none"/>
+        </w:rPr>
+        <w:t xml:space="preserve"> with a modified tube cap and </w:t>
+      </w:r>
+      <w:proofErr w:type="spellStart"/>
+      <w:r>
+        <w:rPr>
+          <w:rFonts w:ascii="Arial" w:eastAsia="Times New Roman" w:hAnsi="Arial" w:cs="Arial"/>
+          <w:color w:val="000000"/>
+          <w:kern w:val="0"/>
+          <w:sz w:val="20"/>
+          <w:szCs w:val="20"/>
+          <w14:ligatures w14:val="none"/>
+        </w:rPr>
+        <w:t>optode</w:t>
+      </w:r>
+      <w:proofErr w:type="spellEnd"/>
+      <w:r>
+        <w:rPr>
+          <w:rFonts w:ascii="Arial" w:eastAsia="Times New Roman" w:hAnsi="Arial" w:cs="Arial"/>
+          <w:color w:val="000000"/>
+          <w:kern w:val="0"/>
+          <w:sz w:val="20"/>
+          <w:szCs w:val="20"/>
+          <w14:ligatures w14:val="none"/>
+        </w:rPr>
+        <w:t xml:space="preserve"> disk</w:t>
+      </w:r>
+      <w:r>
+        <w:rPr>
+          <w:rFonts w:ascii="Arial" w:eastAsia="Times New Roman" w:hAnsi="Arial" w:cs="Arial"/>
+          <w:color w:val="000000"/>
+          <w:kern w:val="0"/>
+          <w:sz w:val="20"/>
+          <w:szCs w:val="20"/>
+          <w14:ligatures w14:val="none"/>
+        </w:rPr>
+        <w:t>s that are coated with an oxygen sensitive dye ensuring no headspace</w:t>
       </w:r>
       <w:r>
         <w:rPr>
@@ -122,40 +212,192 @@
           <w:szCs w:val="20"/>
           <w14:ligatures w14:val="none"/>
         </w:rPr>
-        <w:t xml:space="preserve"> Samples were placed on roller system for two hours, where every two minutes, the rollers stopped, blue LED lights turned on and an image was captured before the light turned off and rolling started again. </w:t>
-      </w:r>
-      <w:r>
-        <w:rPr>
-          <w:rFonts w:ascii="Arial" w:eastAsia="Times New Roman" w:hAnsi="Arial" w:cs="Arial"/>
-          <w:color w:val="000000"/>
-          <w:kern w:val="0"/>
-          <w:sz w:val="20"/>
-          <w:szCs w:val="20"/>
-          <w14:ligatures w14:val="none"/>
-        </w:rPr>
-        <w:t>Raw dissolved oxygen measurements were determined from the ratio of red and green pixels in photos taken every two minutes. Photos were processed using ImageJ. The ratio of (red - green)/green pixels was then converted to dissolved oxygen for each time point using a calibration curve fitted to each optode disk using Spyder. Respiration rates were calculated as the slope of the linear regression between dissolved oxygen measurements and incubation time.</w:t>
-      </w:r>
-      <w:r>
-        <w:rPr>
-          <w:rFonts w:ascii="Arial" w:eastAsia="Times New Roman" w:hAnsi="Arial" w:cs="Arial"/>
-          <w:color w:val="000000"/>
-          <w:kern w:val="0"/>
-          <w:sz w:val="20"/>
-          <w:szCs w:val="20"/>
-          <w14:ligatures w14:val="none"/>
-        </w:rPr>
-        <w:t xml:space="preserve"> The theoretical dissolved oxygen at time zero was removed if the time two minute was greater than the 5.5 mg/L threshold. The two minute time point was removed if</w:t>
-      </w:r>
-      <w:r>
-        <w:rPr>
-          <w:rFonts w:ascii="Arial" w:eastAsia="Times New Roman" w:hAnsi="Arial" w:cs="Arial"/>
-          <w:color w:val="000000"/>
-          <w:kern w:val="0"/>
-          <w:sz w:val="20"/>
-          <w:szCs w:val="20"/>
-          <w14:ligatures w14:val="none"/>
-        </w:rPr>
-        <w:t xml:space="preserve"> the first picture was taken at the same time the sample was put on the multireactor rolling system</w:t>
+        <w:t xml:space="preserve"> Samples were placed on roller system where every two minutes, the rollers stopped, blue LED lights turned on and an image was captured before the lights turned off and rolling resumed. This continued for two hours. D</w:t>
+      </w:r>
+      <w:r>
+        <w:rPr>
+          <w:rFonts w:ascii="Arial" w:eastAsia="Times New Roman" w:hAnsi="Arial" w:cs="Arial"/>
+          <w:color w:val="000000"/>
+          <w:kern w:val="0"/>
+          <w:sz w:val="20"/>
+          <w:szCs w:val="20"/>
+          <w14:ligatures w14:val="none"/>
+        </w:rPr>
+        <w:t xml:space="preserve">issolved oxygen measurements </w:t>
+      </w:r>
+      <w:r>
+        <w:rPr>
+          <w:rFonts w:ascii="Arial" w:eastAsia="Times New Roman" w:hAnsi="Arial" w:cs="Arial"/>
+          <w:color w:val="000000"/>
+          <w:kern w:val="0"/>
+          <w:sz w:val="20"/>
+          <w:szCs w:val="20"/>
+          <w14:ligatures w14:val="none"/>
+        </w:rPr>
+        <w:t xml:space="preserve">for each time point </w:t>
+      </w:r>
+      <w:r>
+        <w:rPr>
+          <w:rFonts w:ascii="Arial" w:eastAsia="Times New Roman" w:hAnsi="Arial" w:cs="Arial"/>
+          <w:color w:val="000000"/>
+          <w:kern w:val="0"/>
+          <w:sz w:val="20"/>
+          <w:szCs w:val="20"/>
+          <w14:ligatures w14:val="none"/>
+        </w:rPr>
+        <w:t xml:space="preserve">were determined from </w:t>
+      </w:r>
+      <w:proofErr w:type="spellStart"/>
+      <w:proofErr w:type="gramStart"/>
+      <w:r>
+        <w:rPr>
+          <w:rFonts w:ascii="Arial" w:eastAsia="Times New Roman" w:hAnsi="Arial" w:cs="Arial"/>
+          <w:color w:val="000000"/>
+          <w:kern w:val="0"/>
+          <w:sz w:val="20"/>
+          <w:szCs w:val="20"/>
+          <w14:ligatures w14:val="none"/>
+        </w:rPr>
+        <w:t>red</w:t>
+      </w:r>
+      <w:r>
+        <w:rPr>
+          <w:rFonts w:ascii="Arial" w:eastAsia="Times New Roman" w:hAnsi="Arial" w:cs="Arial"/>
+          <w:color w:val="000000"/>
+          <w:kern w:val="0"/>
+          <w:sz w:val="20"/>
+          <w:szCs w:val="20"/>
+          <w14:ligatures w14:val="none"/>
+        </w:rPr>
+        <w:t>:</w:t>
+      </w:r>
+      <w:r>
+        <w:rPr>
+          <w:rFonts w:ascii="Arial" w:eastAsia="Times New Roman" w:hAnsi="Arial" w:cs="Arial"/>
+          <w:color w:val="000000"/>
+          <w:kern w:val="0"/>
+          <w:sz w:val="20"/>
+          <w:szCs w:val="20"/>
+          <w14:ligatures w14:val="none"/>
+        </w:rPr>
+        <w:t>green</w:t>
+      </w:r>
+      <w:proofErr w:type="spellEnd"/>
+      <w:proofErr w:type="gramEnd"/>
+      <w:r>
+        <w:rPr>
+          <w:rFonts w:ascii="Arial" w:eastAsia="Times New Roman" w:hAnsi="Arial" w:cs="Arial"/>
+          <w:color w:val="000000"/>
+          <w:kern w:val="0"/>
+          <w:sz w:val="20"/>
+          <w:szCs w:val="20"/>
+          <w14:ligatures w14:val="none"/>
+        </w:rPr>
+        <w:t xml:space="preserve"> pixel</w:t>
+      </w:r>
+      <w:r>
+        <w:rPr>
+          <w:rFonts w:ascii="Arial" w:eastAsia="Times New Roman" w:hAnsi="Arial" w:cs="Arial"/>
+          <w:color w:val="000000"/>
+          <w:kern w:val="0"/>
+          <w:sz w:val="20"/>
+          <w:szCs w:val="20"/>
+          <w14:ligatures w14:val="none"/>
+        </w:rPr>
+        <w:t xml:space="preserve"> ratios the photographs processed using ImageJ and a </w:t>
+      </w:r>
+      <w:r>
+        <w:rPr>
+          <w:rFonts w:ascii="Arial" w:eastAsia="Times New Roman" w:hAnsi="Arial" w:cs="Arial"/>
+          <w:color w:val="000000"/>
+          <w:kern w:val="0"/>
+          <w:sz w:val="20"/>
+          <w:szCs w:val="20"/>
+          <w14:ligatures w14:val="none"/>
+        </w:rPr>
+        <w:t xml:space="preserve">calibration curve fit to each </w:t>
+      </w:r>
+      <w:proofErr w:type="spellStart"/>
+      <w:r>
+        <w:rPr>
+          <w:rFonts w:ascii="Arial" w:eastAsia="Times New Roman" w:hAnsi="Arial" w:cs="Arial"/>
+          <w:color w:val="000000"/>
+          <w:kern w:val="0"/>
+          <w:sz w:val="20"/>
+          <w:szCs w:val="20"/>
+          <w14:ligatures w14:val="none"/>
+        </w:rPr>
+        <w:t>optode</w:t>
+      </w:r>
+      <w:proofErr w:type="spellEnd"/>
+      <w:r>
+        <w:rPr>
+          <w:rFonts w:ascii="Arial" w:eastAsia="Times New Roman" w:hAnsi="Arial" w:cs="Arial"/>
+          <w:color w:val="000000"/>
+          <w:kern w:val="0"/>
+          <w:sz w:val="20"/>
+          <w:szCs w:val="20"/>
+          <w14:ligatures w14:val="none"/>
+        </w:rPr>
+        <w:t xml:space="preserve"> disk. Respiration rates were calculated as the slope of the linear regression between dissolved oxygen measurements and incubation time.</w:t>
+      </w:r>
+      <w:r>
+        <w:rPr>
+          <w:rFonts w:ascii="Arial" w:eastAsia="Times New Roman" w:hAnsi="Arial" w:cs="Arial"/>
+          <w:color w:val="000000"/>
+          <w:kern w:val="0"/>
+          <w:sz w:val="20"/>
+          <w:szCs w:val="20"/>
+          <w14:ligatures w14:val="none"/>
+        </w:rPr>
+        <w:t xml:space="preserve"> </w:t>
+      </w:r>
+      <w:commentRangeStart w:id="0"/>
+      <w:r>
+        <w:rPr>
+          <w:rFonts w:ascii="Arial" w:eastAsia="Times New Roman" w:hAnsi="Arial" w:cs="Arial"/>
+          <w:color w:val="000000"/>
+          <w:kern w:val="0"/>
+          <w:sz w:val="20"/>
+          <w:szCs w:val="20"/>
+          <w14:ligatures w14:val="none"/>
+        </w:rPr>
+        <w:t>The theoretical dissolved oxygen at time zero was removed if the time two minute was greater than the 5.5 mg/L threshold. The two minute time point was removed if</w:t>
+      </w:r>
+      <w:r>
+        <w:rPr>
+          <w:rFonts w:ascii="Arial" w:eastAsia="Times New Roman" w:hAnsi="Arial" w:cs="Arial"/>
+          <w:color w:val="000000"/>
+          <w:kern w:val="0"/>
+          <w:sz w:val="20"/>
+          <w:szCs w:val="20"/>
+          <w14:ligatures w14:val="none"/>
+        </w:rPr>
+        <w:t xml:space="preserve"> the first picture was taken at the same time the sample was put on the </w:t>
+      </w:r>
+      <w:proofErr w:type="spellStart"/>
+      <w:r>
+        <w:rPr>
+          <w:rFonts w:ascii="Arial" w:eastAsia="Times New Roman" w:hAnsi="Arial" w:cs="Arial"/>
+          <w:color w:val="000000"/>
+          <w:kern w:val="0"/>
+          <w:sz w:val="20"/>
+          <w:szCs w:val="20"/>
+          <w14:ligatures w14:val="none"/>
+        </w:rPr>
+        <w:t>multireactor</w:t>
+      </w:r>
+      <w:proofErr w:type="spellEnd"/>
+      <w:r>
+        <w:rPr>
+          <w:rFonts w:ascii="Arial" w:eastAsia="Times New Roman" w:hAnsi="Arial" w:cs="Arial"/>
+          <w:color w:val="000000"/>
+          <w:kern w:val="0"/>
+          <w:sz w:val="20"/>
+          <w:szCs w:val="20"/>
+          <w14:ligatures w14:val="none"/>
+        </w:rPr>
+        <w:t xml:space="preserve"> rolling system</w:t>
       </w:r>
       <w:r>
         <w:rPr>
@@ -168,7 +410,615 @@
         </w:rPr>
         <w:t xml:space="preserve">. </w:t>
       </w:r>
+      <w:r>
+        <w:rPr>
+          <w:rFonts w:ascii="Arial" w:eastAsia="Times New Roman" w:hAnsi="Arial" w:cs="Arial"/>
+          <w:color w:val="000000"/>
+          <w:kern w:val="0"/>
+          <w:sz w:val="20"/>
+          <w:szCs w:val="20"/>
+          <w14:ligatures w14:val="none"/>
+        </w:rPr>
+        <w:t>Samples were normalized to milligrams of oxygen per kilogram of sediment using the estimated dry mass of sediment and water mass in the incubation vial.</w:t>
+      </w:r>
+      <w:commentRangeEnd w:id="0"/>
+      <w:r>
+        <w:rPr>
+          <w:rStyle w:val="CommentReference"/>
+        </w:rPr>
+        <w:commentReference w:id="0"/>
+      </w:r>
     </w:p>
+    <w:p>
+      <w:pPr>
+        <w:spacing w:after="0" w:line="240" w:lineRule="auto"/>
+        <w:rPr>
+          <w:rFonts w:ascii="Arial" w:eastAsia="Times New Roman" w:hAnsi="Arial" w:cs="Arial"/>
+          <w:color w:val="000000"/>
+          <w:kern w:val="0"/>
+          <w:sz w:val="20"/>
+          <w:szCs w:val="20"/>
+          <w14:ligatures w14:val="none"/>
+        </w:rPr>
+      </w:pPr>
+    </w:p>
+    <w:p>
+      <w:pPr>
+        <w:spacing w:after="0" w:line="240" w:lineRule="auto"/>
+        <w:rPr>
+          <w:rFonts w:ascii="Arial" w:eastAsia="Times New Roman" w:hAnsi="Arial" w:cs="Arial"/>
+          <w:color w:val="000000"/>
+          <w:kern w:val="0"/>
+          <w:sz w:val="20"/>
+          <w:szCs w:val="20"/>
+          <w14:ligatures w14:val="none"/>
+        </w:rPr>
+      </w:pPr>
+      <w:proofErr w:type="spellStart"/>
+      <w:r>
+        <w:rPr>
+          <w:rFonts w:ascii="Arial" w:eastAsia="Times New Roman" w:hAnsi="Arial" w:cs="Arial"/>
+          <w:color w:val="000000"/>
+          <w:kern w:val="0"/>
+          <w:sz w:val="20"/>
+          <w:szCs w:val="20"/>
+          <w14:ligatures w14:val="none"/>
+        </w:rPr>
+        <w:t>Optode</w:t>
+      </w:r>
+      <w:proofErr w:type="spellEnd"/>
+      <w:r>
+        <w:rPr>
+          <w:rFonts w:ascii="Arial" w:eastAsia="Times New Roman" w:hAnsi="Arial" w:cs="Arial"/>
+          <w:color w:val="000000"/>
+          <w:kern w:val="0"/>
+          <w:sz w:val="20"/>
+          <w:szCs w:val="20"/>
+          <w14:ligatures w14:val="none"/>
+        </w:rPr>
+        <w:t xml:space="preserve"> disks were </w:t>
+      </w:r>
+      <w:r>
+        <w:rPr>
+          <w:rFonts w:ascii="Arial" w:eastAsia="Times New Roman" w:hAnsi="Arial" w:cs="Arial"/>
+          <w:color w:val="000000"/>
+          <w:kern w:val="0"/>
+          <w:sz w:val="20"/>
+          <w:szCs w:val="20"/>
+          <w14:ligatures w14:val="none"/>
+        </w:rPr>
+        <w:t xml:space="preserve">coated with a dyes sensitive to oxygen concentration </w:t>
+      </w:r>
+      <w:r>
+        <w:rPr>
+          <w:rFonts w:ascii="Arial" w:eastAsia="Times New Roman" w:hAnsi="Arial" w:cs="Arial"/>
+          <w:color w:val="000000"/>
+          <w:kern w:val="0"/>
+          <w:sz w:val="20"/>
+          <w:szCs w:val="20"/>
+          <w14:ligatures w14:val="none"/>
+        </w:rPr>
+        <w:t xml:space="preserve">following Larsen et al. </w:t>
+      </w:r>
+      <w:hyperlink r:id="rId8" w:history="1">
+        <w:r>
+          <w:rPr>
+            <w:rStyle w:val="Hyperlink"/>
+            <w:rFonts w:ascii="Arial" w:eastAsia="Times New Roman" w:hAnsi="Arial" w:cs="Arial"/>
+            <w:kern w:val="0"/>
+            <w:sz w:val="20"/>
+            <w:szCs w:val="20"/>
+            <w14:ligatures w14:val="none"/>
+          </w:rPr>
+          <w:t>(2011)</w:t>
+        </w:r>
+      </w:hyperlink>
+      <w:r>
+        <w:rPr>
+          <w:rFonts w:ascii="Arial" w:eastAsia="Times New Roman" w:hAnsi="Arial" w:cs="Arial"/>
+          <w:color w:val="000000"/>
+          <w:kern w:val="0"/>
+          <w:sz w:val="20"/>
+          <w:szCs w:val="20"/>
+          <w14:ligatures w14:val="none"/>
+        </w:rPr>
+        <w:t xml:space="preserve"> and Kaufman et al. </w:t>
+      </w:r>
+      <w:hyperlink r:id="rId9" w:history="1">
+        <w:r>
+          <w:rPr>
+            <w:rStyle w:val="Hyperlink"/>
+            <w:rFonts w:ascii="Arial" w:eastAsia="Times New Roman" w:hAnsi="Arial" w:cs="Arial"/>
+            <w:kern w:val="0"/>
+            <w:sz w:val="20"/>
+            <w:szCs w:val="20"/>
+            <w14:ligatures w14:val="none"/>
+          </w:rPr>
+          <w:t>(2023)</w:t>
+        </w:r>
+      </w:hyperlink>
+      <w:r>
+        <w:rPr>
+          <w:rFonts w:ascii="Arial" w:eastAsia="Times New Roman" w:hAnsi="Arial" w:cs="Arial"/>
+          <w:color w:val="000000"/>
+          <w:kern w:val="0"/>
+          <w:sz w:val="20"/>
+          <w:szCs w:val="20"/>
+          <w14:ligatures w14:val="none"/>
+        </w:rPr>
+        <w:t xml:space="preserve">. </w:t>
+      </w:r>
+      <w:r>
+        <w:rPr>
+          <w:rFonts w:ascii="Arial" w:eastAsia="Times New Roman" w:hAnsi="Arial" w:cs="Arial"/>
+          <w:color w:val="000000"/>
+          <w:kern w:val="0"/>
+          <w:sz w:val="20"/>
+          <w:szCs w:val="20"/>
+          <w14:ligatures w14:val="none"/>
+        </w:rPr>
+        <w:t xml:space="preserve">Oxygen concentration is described by a modified Stern-Volmer equation, which relates oxygen concentration to a </w:t>
+      </w:r>
+      <w:proofErr w:type="spellStart"/>
+      <w:r>
+        <w:rPr>
+          <w:rFonts w:ascii="Arial" w:eastAsia="Times New Roman" w:hAnsi="Arial" w:cs="Arial"/>
+          <w:color w:val="000000"/>
+          <w:kern w:val="0"/>
+          <w:sz w:val="20"/>
+          <w:szCs w:val="20"/>
+          <w14:ligatures w14:val="none"/>
+        </w:rPr>
+        <w:t>ratiometric</w:t>
+      </w:r>
+      <w:proofErr w:type="spellEnd"/>
+      <w:r>
+        <w:rPr>
+          <w:rFonts w:ascii="Arial" w:eastAsia="Times New Roman" w:hAnsi="Arial" w:cs="Arial"/>
+          <w:color w:val="000000"/>
+          <w:kern w:val="0"/>
+          <w:sz w:val="20"/>
+          <w:szCs w:val="20"/>
+          <w14:ligatures w14:val="none"/>
+        </w:rPr>
+        <w:t xml:space="preserve"> function of red and green luminescence. </w:t>
+      </w:r>
+      <w:proofErr w:type="spellStart"/>
+      <w:r>
+        <w:rPr>
+          <w:rFonts w:ascii="Arial" w:eastAsia="Times New Roman" w:hAnsi="Arial" w:cs="Arial"/>
+          <w:color w:val="000000"/>
+          <w:kern w:val="0"/>
+          <w:sz w:val="20"/>
+          <w:szCs w:val="20"/>
+          <w14:ligatures w14:val="none"/>
+        </w:rPr>
+        <w:t>Optode</w:t>
+      </w:r>
+      <w:proofErr w:type="spellEnd"/>
+      <w:r>
+        <w:rPr>
+          <w:rFonts w:ascii="Arial" w:eastAsia="Times New Roman" w:hAnsi="Arial" w:cs="Arial"/>
+          <w:color w:val="000000"/>
+          <w:kern w:val="0"/>
+          <w:sz w:val="20"/>
+          <w:szCs w:val="20"/>
+          <w14:ligatures w14:val="none"/>
+        </w:rPr>
+        <w:t xml:space="preserve"> disks</w:t>
+      </w:r>
+      <w:r>
+        <w:rPr>
+          <w:rFonts w:ascii="Arial" w:eastAsia="Times New Roman" w:hAnsi="Arial" w:cs="Arial"/>
+          <w:color w:val="000000"/>
+          <w:kern w:val="0"/>
+          <w:sz w:val="20"/>
+          <w:szCs w:val="20"/>
+          <w14:ligatures w14:val="none"/>
+        </w:rPr>
+        <w:t xml:space="preserve"> were calibrated weekly in a sealed calibration cell filled with </w:t>
+      </w:r>
+      <w:proofErr w:type="spellStart"/>
+      <w:r>
+        <w:rPr>
+          <w:rFonts w:ascii="Arial" w:eastAsia="Times New Roman" w:hAnsi="Arial" w:cs="Arial"/>
+          <w:color w:val="000000"/>
+          <w:kern w:val="0"/>
+          <w:sz w:val="20"/>
+          <w:szCs w:val="20"/>
+          <w14:ligatures w14:val="none"/>
+        </w:rPr>
+        <w:t>MilliQ</w:t>
+      </w:r>
+      <w:proofErr w:type="spellEnd"/>
+      <w:r>
+        <w:rPr>
+          <w:rFonts w:ascii="Arial" w:eastAsia="Times New Roman" w:hAnsi="Arial" w:cs="Arial"/>
+          <w:color w:val="000000"/>
+          <w:kern w:val="0"/>
+          <w:sz w:val="20"/>
+          <w:szCs w:val="20"/>
+          <w14:ligatures w14:val="none"/>
+        </w:rPr>
+        <w:t xml:space="preserve"> water</w:t>
+      </w:r>
+      <w:r>
+        <w:rPr>
+          <w:rFonts w:ascii="Arial" w:eastAsia="Times New Roman" w:hAnsi="Arial" w:cs="Arial"/>
+          <w:color w:val="000000"/>
+          <w:kern w:val="0"/>
+          <w:sz w:val="20"/>
+          <w:szCs w:val="20"/>
+          <w14:ligatures w14:val="none"/>
+        </w:rPr>
+        <w:t xml:space="preserve"> using t</w:t>
+      </w:r>
+      <w:r>
+        <w:rPr>
+          <w:rFonts w:ascii="Arial" w:eastAsia="Times New Roman" w:hAnsi="Arial" w:cs="Arial"/>
+          <w:color w:val="000000"/>
+          <w:kern w:val="0"/>
+          <w:sz w:val="20"/>
+          <w:szCs w:val="20"/>
+          <w14:ligatures w14:val="none"/>
+        </w:rPr>
+        <w:t>wo digital mass flow controllers (</w:t>
+      </w:r>
+      <w:proofErr w:type="spellStart"/>
+      <w:r>
+        <w:rPr>
+          <w:rFonts w:ascii="Arial" w:eastAsia="Times New Roman" w:hAnsi="Arial" w:cs="Arial"/>
+          <w:color w:val="000000"/>
+          <w:kern w:val="0"/>
+          <w:sz w:val="20"/>
+          <w:szCs w:val="20"/>
+          <w14:ligatures w14:val="none"/>
+        </w:rPr>
+        <w:t>MassTrak</w:t>
+      </w:r>
+      <w:proofErr w:type="spellEnd"/>
+      <w:r>
+        <w:rPr>
+          <w:rFonts w:ascii="Arial" w:eastAsia="Times New Roman" w:hAnsi="Arial" w:cs="Arial"/>
+          <w:color w:val="000000"/>
+          <w:kern w:val="0"/>
+          <w:sz w:val="20"/>
+          <w:szCs w:val="20"/>
+          <w14:ligatures w14:val="none"/>
+        </w:rPr>
+        <w:t xml:space="preserve"> 810, Sierra Instruments, Monterey, CA, USA), to control DO concentrations over 20% intervals from 0 - 100% using a gas mixture of Nitrogen and air. </w:t>
+      </w:r>
+      <w:commentRangeStart w:id="1"/>
+      <w:r>
+        <w:rPr>
+          <w:rFonts w:ascii="Arial" w:eastAsia="Times New Roman" w:hAnsi="Arial" w:cs="Arial"/>
+          <w:color w:val="000000"/>
+          <w:kern w:val="0"/>
+          <w:sz w:val="20"/>
+          <w:szCs w:val="20"/>
+          <w14:ligatures w14:val="none"/>
+        </w:rPr>
+        <w:t>Calibration curves and inputs for the Stern-Volmer equation (</w:t>
+      </w:r>
+      <w:proofErr w:type="spellStart"/>
+      <w:r>
+        <w:rPr>
+          <w:rFonts w:ascii="Arial" w:eastAsia="Times New Roman" w:hAnsi="Arial" w:cs="Arial"/>
+          <w:color w:val="000000"/>
+          <w:kern w:val="0"/>
+          <w:sz w:val="20"/>
+          <w:szCs w:val="20"/>
+          <w14:ligatures w14:val="none"/>
+        </w:rPr>
+        <w:t>ratiometric</w:t>
+      </w:r>
+      <w:proofErr w:type="spellEnd"/>
+      <w:r>
+        <w:rPr>
+          <w:rFonts w:ascii="Arial" w:eastAsia="Times New Roman" w:hAnsi="Arial" w:cs="Arial"/>
+          <w:color w:val="000000"/>
+          <w:kern w:val="0"/>
+          <w:sz w:val="20"/>
+          <w:szCs w:val="20"/>
+          <w14:ligatures w14:val="none"/>
+        </w:rPr>
+        <w:t xml:space="preserve"> absent oxygen, </w:t>
+      </w:r>
+      <w:proofErr w:type="spellStart"/>
+      <w:r>
+        <w:rPr>
+          <w:rFonts w:ascii="Arial" w:eastAsia="Times New Roman" w:hAnsi="Arial" w:cs="Arial"/>
+          <w:color w:val="000000"/>
+          <w:kern w:val="0"/>
+          <w:sz w:val="20"/>
+          <w:szCs w:val="20"/>
+          <w14:ligatures w14:val="none"/>
+        </w:rPr>
+        <w:t>nonquenchable</w:t>
+      </w:r>
+      <w:proofErr w:type="spellEnd"/>
+      <w:r>
+        <w:rPr>
+          <w:rFonts w:ascii="Arial" w:eastAsia="Times New Roman" w:hAnsi="Arial" w:cs="Arial"/>
+          <w:color w:val="000000"/>
+          <w:kern w:val="0"/>
+          <w:sz w:val="20"/>
+          <w:szCs w:val="20"/>
+          <w14:ligatures w14:val="none"/>
+        </w:rPr>
+        <w:t xml:space="preserve"> signal fraction, Stern-Volmer quenching constant) were generated for each disk by taking a photograph at each DO concentration using a modified DSLR camera controlled by </w:t>
+      </w:r>
+      <w:proofErr w:type="spellStart"/>
+      <w:r>
+        <w:rPr>
+          <w:rFonts w:ascii="Arial" w:eastAsia="Times New Roman" w:hAnsi="Arial" w:cs="Arial"/>
+          <w:color w:val="000000"/>
+          <w:kern w:val="0"/>
+          <w:sz w:val="20"/>
+          <w:szCs w:val="20"/>
+          <w14:ligatures w14:val="none"/>
+        </w:rPr>
+        <w:t>Look@RGB</w:t>
+      </w:r>
+      <w:proofErr w:type="spellEnd"/>
+      <w:r>
+        <w:rPr>
+          <w:rFonts w:ascii="Arial" w:eastAsia="Times New Roman" w:hAnsi="Arial" w:cs="Arial"/>
+          <w:color w:val="000000"/>
+          <w:kern w:val="0"/>
+          <w:sz w:val="20"/>
+          <w:szCs w:val="20"/>
+          <w14:ligatures w14:val="none"/>
+        </w:rPr>
+        <w:t xml:space="preserve"> software. </w:t>
+      </w:r>
+      <w:commentRangeEnd w:id="1"/>
+      <w:r>
+        <w:rPr>
+          <w:rStyle w:val="CommentReference"/>
+        </w:rPr>
+        <w:commentReference w:id="1"/>
+      </w:r>
+    </w:p>
+    <w:p>
+      <w:pPr>
+        <w:spacing w:after="0" w:line="240" w:lineRule="auto"/>
+        <w:rPr>
+          <w:rFonts w:ascii="Arial" w:eastAsia="Times New Roman" w:hAnsi="Arial" w:cs="Arial"/>
+          <w:color w:val="000000"/>
+          <w:kern w:val="0"/>
+          <w:sz w:val="20"/>
+          <w:szCs w:val="20"/>
+          <w14:ligatures w14:val="none"/>
+        </w:rPr>
+      </w:pPr>
+    </w:p>
+    <w:p>
+      <w:pPr>
+        <w:spacing w:after="0" w:line="240" w:lineRule="auto"/>
+        <w:rPr>
+          <w:rFonts w:ascii="Arial" w:eastAsia="Times New Roman" w:hAnsi="Arial" w:cs="Arial"/>
+          <w:color w:val="000000"/>
+          <w:kern w:val="0"/>
+          <w:sz w:val="20"/>
+          <w:szCs w:val="20"/>
+          <w14:ligatures w14:val="none"/>
+        </w:rPr>
+      </w:pPr>
+      <w:r>
+        <w:rPr>
+          <w:rFonts w:ascii="Arial" w:eastAsia="Times New Roman" w:hAnsi="Arial" w:cs="Arial"/>
+          <w:color w:val="000000"/>
+          <w:kern w:val="0"/>
+          <w:sz w:val="20"/>
+          <w:szCs w:val="20"/>
+          <w14:ligatures w14:val="none"/>
+        </w:rPr>
+        <w:t xml:space="preserve">Dissolved oxygen concentrations for each </w:t>
+      </w:r>
+      <w:r>
+        <w:rPr>
+          <w:rFonts w:ascii="Arial" w:eastAsia="Times New Roman" w:hAnsi="Arial" w:cs="Arial"/>
+          <w:color w:val="000000"/>
+          <w:kern w:val="0"/>
+          <w:sz w:val="20"/>
+          <w:szCs w:val="20"/>
+          <w14:ligatures w14:val="none"/>
+        </w:rPr>
+        <w:t>sample</w:t>
+      </w:r>
+      <w:r>
+        <w:rPr>
+          <w:rFonts w:ascii="Arial" w:eastAsia="Times New Roman" w:hAnsi="Arial" w:cs="Arial"/>
+          <w:color w:val="000000"/>
+          <w:kern w:val="0"/>
+          <w:sz w:val="20"/>
+          <w:szCs w:val="20"/>
+          <w14:ligatures w14:val="none"/>
+        </w:rPr>
+        <w:t xml:space="preserve"> </w:t>
+      </w:r>
+      <w:r>
+        <w:rPr>
+          <w:rFonts w:ascii="Arial" w:eastAsia="Times New Roman" w:hAnsi="Arial" w:cs="Arial"/>
+          <w:color w:val="000000"/>
+          <w:kern w:val="0"/>
+          <w:sz w:val="20"/>
+          <w:szCs w:val="20"/>
+          <w14:ligatures w14:val="none"/>
+        </w:rPr>
+        <w:t xml:space="preserve">at </w:t>
+      </w:r>
+      <w:r>
+        <w:rPr>
+          <w:rFonts w:ascii="Arial" w:eastAsia="Times New Roman" w:hAnsi="Arial" w:cs="Arial"/>
+          <w:color w:val="000000"/>
+          <w:kern w:val="0"/>
+          <w:sz w:val="20"/>
+          <w:szCs w:val="20"/>
+          <w14:ligatures w14:val="none"/>
+        </w:rPr>
+        <w:t xml:space="preserve">each time point was performed following image analysis workflows </w:t>
+      </w:r>
+      <w:r>
+        <w:rPr>
+          <w:rFonts w:ascii="Arial" w:eastAsia="Times New Roman" w:hAnsi="Arial" w:cs="Arial"/>
+          <w:color w:val="000000"/>
+          <w:kern w:val="0"/>
+          <w:sz w:val="20"/>
+          <w:szCs w:val="20"/>
+          <w14:ligatures w14:val="none"/>
+        </w:rPr>
+        <w:t>from</w:t>
+      </w:r>
+      <w:r>
+        <w:rPr>
+          <w:rFonts w:ascii="Arial" w:eastAsia="Times New Roman" w:hAnsi="Arial" w:cs="Arial"/>
+          <w:color w:val="000000"/>
+          <w:kern w:val="0"/>
+          <w:sz w:val="20"/>
+          <w:szCs w:val="20"/>
+          <w14:ligatures w14:val="none"/>
+        </w:rPr>
+        <w:t xml:space="preserve"> Kaufman et al. </w:t>
+      </w:r>
+      <w:hyperlink r:id="rId10" w:history="1">
+        <w:r>
+          <w:rPr>
+            <w:rStyle w:val="Hyperlink"/>
+            <w:rFonts w:ascii="Arial" w:eastAsia="Times New Roman" w:hAnsi="Arial" w:cs="Arial"/>
+            <w:kern w:val="0"/>
+            <w:sz w:val="20"/>
+            <w:szCs w:val="20"/>
+            <w14:ligatures w14:val="none"/>
+          </w:rPr>
+          <w:t>(2023)</w:t>
+        </w:r>
+      </w:hyperlink>
+      <w:r>
+        <w:rPr>
+          <w:rFonts w:ascii="Arial" w:eastAsia="Times New Roman" w:hAnsi="Arial" w:cs="Arial"/>
+          <w:color w:val="000000"/>
+          <w:kern w:val="0"/>
+          <w:sz w:val="20"/>
+          <w:szCs w:val="20"/>
+          <w14:ligatures w14:val="none"/>
+        </w:rPr>
+        <w:t xml:space="preserve">. In short, we used ImageJ software (National Institute of Health, Bethesda, MD, USA) to trace the outline of each individual disk in a photograph and to calculate the average intensity of the red and green light filter from each disk. The ratio of (red - green)/green pixels was used was then converted to convert to dissolved oxygen for each time point using the </w:t>
+      </w:r>
+      <w:proofErr w:type="spellStart"/>
+      <w:r>
+        <w:rPr>
+          <w:rFonts w:ascii="Arial" w:eastAsia="Times New Roman" w:hAnsi="Arial" w:cs="Arial"/>
+          <w:color w:val="000000"/>
+          <w:kern w:val="0"/>
+          <w:sz w:val="20"/>
+          <w:szCs w:val="20"/>
+          <w14:ligatures w14:val="none"/>
+        </w:rPr>
+        <w:t>ratiometric</w:t>
+      </w:r>
+      <w:proofErr w:type="spellEnd"/>
+      <w:r>
+        <w:rPr>
+          <w:rFonts w:ascii="Arial" w:eastAsia="Times New Roman" w:hAnsi="Arial" w:cs="Arial"/>
+          <w:color w:val="000000"/>
+          <w:kern w:val="0"/>
+          <w:sz w:val="20"/>
+          <w:szCs w:val="20"/>
+          <w14:ligatures w14:val="none"/>
+        </w:rPr>
+        <w:t xml:space="preserve"> absent oxygen, </w:t>
+      </w:r>
+      <w:proofErr w:type="spellStart"/>
+      <w:r>
+        <w:rPr>
+          <w:rFonts w:ascii="Arial" w:eastAsia="Times New Roman" w:hAnsi="Arial" w:cs="Arial"/>
+          <w:color w:val="000000"/>
+          <w:kern w:val="0"/>
+          <w:sz w:val="20"/>
+          <w:szCs w:val="20"/>
+          <w14:ligatures w14:val="none"/>
+        </w:rPr>
+        <w:t>nonquenchable</w:t>
+      </w:r>
+      <w:proofErr w:type="spellEnd"/>
+      <w:r>
+        <w:rPr>
+          <w:rFonts w:ascii="Arial" w:eastAsia="Times New Roman" w:hAnsi="Arial" w:cs="Arial"/>
+          <w:color w:val="000000"/>
+          <w:kern w:val="0"/>
+          <w:sz w:val="20"/>
+          <w:szCs w:val="20"/>
+          <w14:ligatures w14:val="none"/>
+        </w:rPr>
+        <w:t xml:space="preserve"> signal fraction, and Stern-Volmer quenching constant generated from the calibration curve fitted to each </w:t>
+      </w:r>
+      <w:proofErr w:type="spellStart"/>
+      <w:r>
+        <w:rPr>
+          <w:rFonts w:ascii="Arial" w:eastAsia="Times New Roman" w:hAnsi="Arial" w:cs="Arial"/>
+          <w:color w:val="000000"/>
+          <w:kern w:val="0"/>
+          <w:sz w:val="20"/>
+          <w:szCs w:val="20"/>
+          <w14:ligatures w14:val="none"/>
+        </w:rPr>
+        <w:t>optode</w:t>
+      </w:r>
+      <w:proofErr w:type="spellEnd"/>
+      <w:r>
+        <w:rPr>
+          <w:rFonts w:ascii="Arial" w:eastAsia="Times New Roman" w:hAnsi="Arial" w:cs="Arial"/>
+          <w:color w:val="000000"/>
+          <w:kern w:val="0"/>
+          <w:sz w:val="20"/>
+          <w:szCs w:val="20"/>
+          <w14:ligatures w14:val="none"/>
+        </w:rPr>
+        <w:t xml:space="preserve"> disk using Spyder (Spyder IDE v5)</w:t>
+      </w:r>
+    </w:p>
+    <w:p>
+      <w:pPr>
+        <w:spacing w:after="0" w:line="240" w:lineRule="auto"/>
+        <w:rPr>
+          <w:rFonts w:ascii="Arial" w:eastAsia="Times New Roman" w:hAnsi="Arial" w:cs="Arial"/>
+          <w:color w:val="000000"/>
+          <w:kern w:val="0"/>
+          <w:sz w:val="20"/>
+          <w:szCs w:val="20"/>
+          <w14:ligatures w14:val="none"/>
+        </w:rPr>
+      </w:pPr>
+    </w:p>
+    <w:p>
+      <w:pPr>
+        <w:spacing w:after="0" w:line="240" w:lineRule="auto"/>
+        <w:rPr>
+          <w:rFonts w:ascii="Arial" w:eastAsia="Times New Roman" w:hAnsi="Arial" w:cs="Arial"/>
+          <w:color w:val="000000"/>
+          <w:kern w:val="0"/>
+          <w:sz w:val="20"/>
+          <w:szCs w:val="20"/>
+          <w14:ligatures w14:val="none"/>
+        </w:rPr>
+      </w:pPr>
+    </w:p>
+    <w:p>
+      <w:pPr>
+        <w:spacing w:after="0" w:line="240" w:lineRule="auto"/>
+        <w:rPr>
+          <w:rFonts w:ascii="Arial" w:eastAsia="Times New Roman" w:hAnsi="Arial" w:cs="Arial"/>
+          <w:color w:val="000000"/>
+          <w:kern w:val="0"/>
+          <w:sz w:val="20"/>
+          <w:szCs w:val="20"/>
+          <w14:ligatures w14:val="none"/>
+        </w:rPr>
+      </w:pPr>
+    </w:p>
+    <w:p/>
     <w:p/>
     <w:sectPr>
       <w:pgSz w:w="12240" w:h="15840"/>
@@ -178,6 +1028,72 @@
     </w:sectPr>
   </w:body>
 </w:document>
+</file>
+
+<file path=word/comments.xml><?xml version="1.0" encoding="utf-8"?>
+<w:comments xmlns:wpc="http://schemas.microsoft.com/office/word/2010/wordprocessingCanvas" xmlns:cx="http://schemas.microsoft.com/office/drawing/2014/chartex" xmlns:cx1="http://schemas.microsoft.com/office/drawing/2015/9/8/chartex" xmlns:cx2="http://schemas.microsoft.com/office/drawing/2015/10/21/chartex" xmlns:cx3="http://schemas.microsoft.com/office/drawing/2016/5/9/chartex" xmlns:cx4="http://schemas.microsoft.com/office/drawing/2016/5/10/chartex" xmlns:cx5="http://schemas.microsoft.com/office/drawing/2016/5/11/chartex" xmlns:cx6="http://schemas.microsoft.com/office/drawing/2016/5/12/chartex" xmlns:cx7="http://schemas.microsoft.com/office/drawing/2016/5/13/chartex" xmlns:cx8="http://schemas.microsoft.com/office/drawing/2016/5/14/chartex" xmlns:mc="http://schemas.openxmlformats.org/markup-compatibility/2006" xmlns:aink="http://schemas.microsoft.com/office/drawing/2016/ink" xmlns:am3d="http://schemas.microsoft.com/office/drawing/2017/model3d" xmlns:o="urn:schemas-microsoft-com:office:office" xmlns:oel="http://schemas.microsoft.com/office/2019/extlst" xmlns:r="http://schemas.openxmlformats.org/officeDocument/2006/relationships" xmlns:m="http://schemas.openxmlformats.org/officeDocument/2006/math" xmlns:v="urn:schemas-microsoft-com:vml" xmlns:wp14="http://schemas.microsoft.com/office/word/2010/wordprocessingDrawing" xmlns:wp="http://schemas.openxmlformats.org/drawingml/2006/wordprocessingDrawing" xmlns:w10="urn:schemas-microsoft-com:office:word" xmlns:w="http://schemas.openxmlformats.org/wordprocessingml/2006/main" xmlns:w14="http://schemas.microsoft.com/office/word/2010/wordml" xmlns:w15="http://schemas.microsoft.com/office/word/2012/wordml" xmlns:w16cex="http://schemas.microsoft.com/office/word/2018/wordml/cex" xmlns:w16cid="http://schemas.microsoft.com/office/word/2016/wordml/cid" xmlns:w16="http://schemas.microsoft.com/office/word/2018/wordml" xmlns:w16sdtdh="http://schemas.microsoft.com/office/word/2020/wordml/sdtdatahash" xmlns:w16se="http://schemas.microsoft.com/office/word/2015/wordml/symex" xmlns:wpg="http://schemas.microsoft.com/office/word/2010/wordprocessingGroup" xmlns:wpi="http://schemas.microsoft.com/office/word/2010/wordprocessingInk" xmlns:wne="http://schemas.microsoft.com/office/word/2006/wordml" xmlns:wps="http://schemas.microsoft.com/office/word/2010/wordprocessingShape" mc:Ignorable="w14 w15 w16se w16cid w16 w16cex w16sdtdh wp14">
+  <w:comment w:id="0" w:author="Laan, Maggi M" w:date="2025-02-19T09:04:00Z" w:initials="ML">
+    <w:p>
+      <w:pPr>
+        <w:pStyle w:val="CommentText"/>
+      </w:pPr>
+      <w:r>
+        <w:rPr>
+          <w:rStyle w:val="CommentReference"/>
+        </w:rPr>
+        <w:annotationRef/>
+      </w:r>
+      <w:r>
+        <w:t>I only kept the rules that directly applied to Cincinnati samples, but other rules still present in script</w:t>
+      </w:r>
+    </w:p>
+  </w:comment>
+  <w:comment w:id="1" w:author="Laan, Maggi M" w:date="2025-02-19T09:13:00Z" w:initials="ML">
+    <w:p>
+      <w:pPr>
+        <w:pStyle w:val="CommentText"/>
+      </w:pPr>
+      <w:r>
+        <w:rPr>
+          <w:rStyle w:val="CommentReference"/>
+        </w:rPr>
+        <w:annotationRef/>
+      </w:r>
+      <w:r>
+        <w:t>This from ECA paper</w:t>
+      </w:r>
+    </w:p>
+  </w:comment>
+</w:comments>
+</file>
+
+<file path=word/commentsExtended.xml><?xml version="1.0" encoding="utf-8"?>
+<w15:commentsEx xmlns:wpc="http://schemas.microsoft.com/office/word/2010/wordprocessingCanvas" xmlns:cx="http://schemas.microsoft.com/office/drawing/2014/chartex" xmlns:cx1="http://schemas.microsoft.com/office/drawing/2015/9/8/chartex" xmlns:cx2="http://schemas.microsoft.com/office/drawing/2015/10/21/chartex" xmlns:cx3="http://schemas.microsoft.com/office/drawing/2016/5/9/chartex" xmlns:cx4="http://schemas.microsoft.com/office/drawing/2016/5/10/chartex" xmlns:cx5="http://schemas.microsoft.com/office/drawing/2016/5/11/chartex" xmlns:cx6="http://schemas.microsoft.com/office/drawing/2016/5/12/chartex" xmlns:cx7="http://schemas.microsoft.com/office/drawing/2016/5/13/chartex" xmlns:cx8="http://schemas.microsoft.com/office/drawing/2016/5/14/chartex" xmlns:mc="http://schemas.openxmlformats.org/markup-compatibility/2006" xmlns:aink="http://schemas.microsoft.com/office/drawing/2016/ink" xmlns:am3d="http://schemas.microsoft.com/office/drawing/2017/model3d" xmlns:o="urn:schemas-microsoft-com:office:office" xmlns:oel="http://schemas.microsoft.com/office/2019/extlst" xmlns:r="http://schemas.openxmlformats.org/officeDocument/2006/relationships" xmlns:m="http://schemas.openxmlformats.org/officeDocument/2006/math" xmlns:v="urn:schemas-microsoft-com:vml" xmlns:wp14="http://schemas.microsoft.com/office/word/2010/wordprocessingDrawing" xmlns:wp="http://schemas.openxmlformats.org/drawingml/2006/wordprocessingDrawing" xmlns:w10="urn:schemas-microsoft-com:office:word" xmlns:w="http://schemas.openxmlformats.org/wordprocessingml/2006/main" xmlns:w14="http://schemas.microsoft.com/office/word/2010/wordml" xmlns:w15="http://schemas.microsoft.com/office/word/2012/wordml" xmlns:w16cex="http://schemas.microsoft.com/office/word/2018/wordml/cex" xmlns:w16cid="http://schemas.microsoft.com/office/word/2016/wordml/cid" xmlns:w16="http://schemas.microsoft.com/office/word/2018/wordml" xmlns:w16sdtdh="http://schemas.microsoft.com/office/word/2020/wordml/sdtdatahash" xmlns:w16se="http://schemas.microsoft.com/office/word/2015/wordml/symex" xmlns:wpg="http://schemas.microsoft.com/office/word/2010/wordprocessingGroup" xmlns:wpi="http://schemas.microsoft.com/office/word/2010/wordprocessingInk" xmlns:wne="http://schemas.microsoft.com/office/word/2006/wordml" xmlns:wps="http://schemas.microsoft.com/office/word/2010/wordprocessingShape" mc:Ignorable="w14 w15 w16se w16cid w16 w16cex w16sdtdh wp14">
+  <w15:commentEx w15:paraId="341B3C34" w15:done="0"/>
+  <w15:commentEx w15:paraId="13E177DA" w15:done="0"/>
+</w15:commentsEx>
+</file>
+
+<file path=word/commentsExtensible.xml><?xml version="1.0" encoding="utf-8"?>
+<w16cex:commentsExtensible xmlns:wpc="http://schemas.microsoft.com/office/word/2010/wordprocessingCanvas" xmlns:cx="http://schemas.microsoft.com/office/drawing/2014/chartex" xmlns:cx1="http://schemas.microsoft.com/office/drawing/2015/9/8/chartex" xmlns:cx2="http://schemas.microsoft.com/office/drawing/2015/10/21/chartex" xmlns:cx3="http://schemas.microsoft.com/office/drawing/2016/5/9/chartex" xmlns:cx4="http://schemas.microsoft.com/office/drawing/2016/5/10/chartex" xmlns:cx5="http://schemas.microsoft.com/office/drawing/2016/5/11/chartex" xmlns:cx6="http://schemas.microsoft.com/office/drawing/2016/5/12/chartex" xmlns:cx7="http://schemas.microsoft.com/office/drawing/2016/5/13/chartex" xmlns:cx8="http://schemas.microsoft.com/office/drawing/2016/5/14/chartex" xmlns:cr="http://schemas.microsoft.com/office/comments/2020/reactions" xmlns:mc="http://schemas.openxmlformats.org/markup-compatibility/2006" xmlns:aink="http://schemas.microsoft.com/office/drawing/2016/ink" xmlns:am3d="http://schemas.microsoft.com/office/drawing/2017/model3d" xmlns:o="urn:schemas-microsoft-com:office:office" xmlns:oel="http://schemas.microsoft.com/office/2019/extlst" xmlns:r="http://schemas.openxmlformats.org/officeDocument/2006/relationships" xmlns:m="http://schemas.openxmlformats.org/officeDocument/2006/math" xmlns:v="urn:schemas-microsoft-com:vml" xmlns:wp14="http://schemas.microsoft.com/office/word/2010/wordprocessingDrawing" xmlns:wp="http://schemas.openxmlformats.org/drawingml/2006/wordprocessingDrawing" xmlns:w10="urn:schemas-microsoft-com:office:word" xmlns:w="http://schemas.openxmlformats.org/wordprocessingml/2006/main" xmlns:w14="http://schemas.microsoft.com/office/word/2010/wordml" xmlns:w15="http://schemas.microsoft.com/office/word/2012/wordml" xmlns:w16cex="http://schemas.microsoft.com/office/word/2018/wordml/cex" xmlns:w16cid="http://schemas.microsoft.com/office/word/2016/wordml/cid" xmlns:w16="http://schemas.microsoft.com/office/word/2018/wordml" xmlns:w16sdtdh="http://schemas.microsoft.com/office/word/2020/wordml/sdtdatahash" xmlns:w16se="http://schemas.microsoft.com/office/word/2015/wordml/symex" xmlns:wpg="http://schemas.microsoft.com/office/word/2010/wordprocessingGroup" xmlns:wpi="http://schemas.microsoft.com/office/word/2010/wordprocessingInk" xmlns:wne="http://schemas.microsoft.com/office/word/2006/wordml" xmlns:wps="http://schemas.microsoft.com/office/word/2010/wordprocessingShape" mc:Ignorable="w14 w15 w16se w16cid w16 w16cex w16sdtdh cr wp14">
+  <w16cex:commentExtensible w16cex:durableId="40E41BE2" w16cex:dateUtc="2025-02-19T17:04:00Z"/>
+  <w16cex:commentExtensible w16cex:durableId="065D0EA6" w16cex:dateUtc="2025-02-19T17:13:00Z"/>
+</w16cex:commentsExtensible>
+</file>
+
+<file path=word/commentsIds.xml><?xml version="1.0" encoding="utf-8"?>
+<w16cid:commentsIds xmlns:wpc="http://schemas.microsoft.com/office/word/2010/wordprocessingCanvas" xmlns:cx="http://schemas.microsoft.com/office/drawing/2014/chartex" xmlns:cx1="http://schemas.microsoft.com/office/drawing/2015/9/8/chartex" xmlns:cx2="http://schemas.microsoft.com/office/drawing/2015/10/21/chartex" xmlns:cx3="http://schemas.microsoft.com/office/drawing/2016/5/9/chartex" xmlns:cx4="http://schemas.microsoft.com/office/drawing/2016/5/10/chartex" xmlns:cx5="http://schemas.microsoft.com/office/drawing/2016/5/11/chartex" xmlns:cx6="http://schemas.microsoft.com/office/drawing/2016/5/12/chartex" xmlns:cx7="http://schemas.microsoft.com/office/drawing/2016/5/13/chartex" xmlns:cx8="http://schemas.microsoft.com/office/drawing/2016/5/14/chartex" xmlns:mc="http://schemas.openxmlformats.org/markup-compatibility/2006" xmlns:aink="http://schemas.microsoft.com/office/drawing/2016/ink" xmlns:am3d="http://schemas.microsoft.com/office/drawing/2017/model3d" xmlns:o="urn:schemas-microsoft-com:office:office" xmlns:oel="http://schemas.microsoft.com/office/2019/extlst" xmlns:r="http://schemas.openxmlformats.org/officeDocument/2006/relationships" xmlns:m="http://schemas.openxmlformats.org/officeDocument/2006/math" xmlns:v="urn:schemas-microsoft-com:vml" xmlns:wp14="http://schemas.microsoft.com/office/word/2010/wordprocessingDrawing" xmlns:wp="http://schemas.openxmlformats.org/drawingml/2006/wordprocessingDrawing" xmlns:w10="urn:schemas-microsoft-com:office:word" xmlns:w="http://schemas.openxmlformats.org/wordprocessingml/2006/main" xmlns:w14="http://schemas.microsoft.com/office/word/2010/wordml" xmlns:w15="http://schemas.microsoft.com/office/word/2012/wordml" xmlns:w16cex="http://schemas.microsoft.com/office/word/2018/wordml/cex" xmlns:w16cid="http://schemas.microsoft.com/office/word/2016/wordml/cid" xmlns:w16="http://schemas.microsoft.com/office/word/2018/wordml" xmlns:w16sdtdh="http://schemas.microsoft.com/office/word/2020/wordml/sdtdatahash" xmlns:w16se="http://schemas.microsoft.com/office/word/2015/wordml/symex" xmlns:wpg="http://schemas.microsoft.com/office/word/2010/wordprocessingGroup" xmlns:wpi="http://schemas.microsoft.com/office/word/2010/wordprocessingInk" xmlns:wne="http://schemas.microsoft.com/office/word/2006/wordml" xmlns:wps="http://schemas.microsoft.com/office/word/2010/wordprocessingShape" mc:Ignorable="w14 w15 w16se w16cid w16 w16cex w16sdtdh wp14">
+  <w16cid:commentId w16cid:paraId="341B3C34" w16cid:durableId="40E41BE2"/>
+  <w16cid:commentId w16cid:paraId="13E177DA" w16cid:durableId="065D0EA6"/>
+</w16cid:commentsIds>
+</file>
+
+<file path=word/people.xml><?xml version="1.0" encoding="utf-8"?>
+<w15:people xmlns:wpc="http://schemas.microsoft.com/office/word/2010/wordprocessingCanvas" xmlns:cx="http://schemas.microsoft.com/office/drawing/2014/chartex" xmlns:cx1="http://schemas.microsoft.com/office/drawing/2015/9/8/chartex" xmlns:cx2="http://schemas.microsoft.com/office/drawing/2015/10/21/chartex" xmlns:cx3="http://schemas.microsoft.com/office/drawing/2016/5/9/chartex" xmlns:cx4="http://schemas.microsoft.com/office/drawing/2016/5/10/chartex" xmlns:cx5="http://schemas.microsoft.com/office/drawing/2016/5/11/chartex" xmlns:cx6="http://schemas.microsoft.com/office/drawing/2016/5/12/chartex" xmlns:cx7="http://schemas.microsoft.com/office/drawing/2016/5/13/chartex" xmlns:cx8="http://schemas.microsoft.com/office/drawing/2016/5/14/chartex" xmlns:mc="http://schemas.openxmlformats.org/markup-compatibility/2006" xmlns:aink="http://schemas.microsoft.com/office/drawing/2016/ink" xmlns:am3d="http://schemas.microsoft.com/office/drawing/2017/model3d" xmlns:o="urn:schemas-microsoft-com:office:office" xmlns:oel="http://schemas.microsoft.com/office/2019/extlst" xmlns:r="http://schemas.openxmlformats.org/officeDocument/2006/relationships" xmlns:m="http://schemas.openxmlformats.org/officeDocument/2006/math" xmlns:v="urn:schemas-microsoft-com:vml" xmlns:wp14="http://schemas.microsoft.com/office/word/2010/wordprocessingDrawing" xmlns:wp="http://schemas.openxmlformats.org/drawingml/2006/wordprocessingDrawing" xmlns:w10="urn:schemas-microsoft-com:office:word" xmlns:w="http://schemas.openxmlformats.org/wordprocessingml/2006/main" xmlns:w14="http://schemas.microsoft.com/office/word/2010/wordml" xmlns:w15="http://schemas.microsoft.com/office/word/2012/wordml" xmlns:w16cex="http://schemas.microsoft.com/office/word/2018/wordml/cex" xmlns:w16cid="http://schemas.microsoft.com/office/word/2016/wordml/cid" xmlns:w16="http://schemas.microsoft.com/office/word/2018/wordml" xmlns:w16sdtdh="http://schemas.microsoft.com/office/word/2020/wordml/sdtdatahash" xmlns:w16se="http://schemas.microsoft.com/office/word/2015/wordml/symex" xmlns:wpg="http://schemas.microsoft.com/office/word/2010/wordprocessingGroup" xmlns:wpi="http://schemas.microsoft.com/office/word/2010/wordprocessingInk" xmlns:wne="http://schemas.microsoft.com/office/word/2006/wordml" xmlns:wps="http://schemas.microsoft.com/office/word/2010/wordprocessingShape" mc:Ignorable="w14 w15 w16se w16cid w16 w16cex w16sdtdh wp14">
+  <w15:person w15:author="Laan, Maggi M">
+    <w15:presenceInfo w15:providerId="AD" w15:userId="S::maggi.laan@pnnl.gov::2079cc55-4139-4209-a913-772af5606c9c"/>
+  </w15:person>
+</w15:people>
 </file>
 
 <file path=word/styles.xml><?xml version="1.0" encoding="utf-8"?>
@@ -580,6 +1496,7 @@
   <w:style w:type="paragraph" w:default="1" w:styleId="Normal">
     <w:name w:val="Normal"/>
     <w:qFormat/>
+    <w:rsid w:val="00EC5967"/>
   </w:style>
   <w:style w:type="paragraph" w:styleId="Heading1">
     <w:name w:val="heading 1"/>
@@ -783,6 +1700,7 @@
   <w:style w:type="character" w:default="1" w:styleId="DefaultParagraphFont">
     <w:name w:val="Default Paragraph Font"/>
     <w:uiPriority w:val="1"/>
+    <w:semiHidden/>
     <w:unhideWhenUsed/>
   </w:style>
   <w:style w:type="table" w:default="1" w:styleId="TableNormal">
@@ -1094,6 +2012,55 @@
       <w:smallCaps/>
       <w:color w:val="0F4761" w:themeColor="accent1" w:themeShade="BF"/>
       <w:spacing w:val="5"/>
+    </w:rPr>
+  </w:style>
+  <w:style w:type="character" w:styleId="Hyperlink">
+    <w:name w:val="Hyperlink"/>
+    <w:basedOn w:val="DefaultParagraphFont"/>
+    <w:uiPriority w:val="99"/>
+    <w:unhideWhenUsed/>
+    <w:rsid w:val="00EC5967"/>
+    <w:rPr>
+      <w:color w:val="467886" w:themeColor="hyperlink"/>
+      <w:u w:val="single"/>
+    </w:rPr>
+  </w:style>
+  <w:style w:type="character" w:styleId="CommentReference">
+    <w:name w:val="annotation reference"/>
+    <w:basedOn w:val="DefaultParagraphFont"/>
+    <w:uiPriority w:val="99"/>
+    <w:semiHidden/>
+    <w:unhideWhenUsed/>
+    <w:rsid w:val="00EC5967"/>
+    <w:rPr>
+      <w:sz w:val="16"/>
+      <w:szCs w:val="16"/>
+    </w:rPr>
+  </w:style>
+  <w:style w:type="paragraph" w:styleId="CommentText">
+    <w:name w:val="annotation text"/>
+    <w:basedOn w:val="Normal"/>
+    <w:link w:val="CommentTextChar"/>
+    <w:uiPriority w:val="99"/>
+    <w:unhideWhenUsed/>
+    <w:rsid w:val="00EC5967"/>
+    <w:pPr>
+      <w:spacing w:line="240" w:lineRule="auto"/>
+    </w:pPr>
+    <w:rPr>
+      <w:sz w:val="20"/>
+      <w:szCs w:val="20"/>
+    </w:rPr>
+  </w:style>
+  <w:style w:type="character" w:customStyle="1" w:styleId="CommentTextChar">
+    <w:name w:val="Comment Text Char"/>
+    <w:basedOn w:val="DefaultParagraphFont"/>
+    <w:link w:val="CommentText"/>
+    <w:uiPriority w:val="99"/>
+    <w:rsid w:val="00EC5967"/>
+    <w:rPr>
+      <w:sz w:val="20"/>
+      <w:szCs w:val="20"/>
     </w:rPr>
   </w:style>
 </w:styles>

</xml_diff>